<commit_message>
March 24 with updated schema. Created translator table.
</commit_message>
<xml_diff>
--- a/Reading Log Database Schema.docx
+++ b/Reading Log Database Schema.docx
@@ -373,6 +373,517 @@
             </w:pPr>
             <w:r>
               <w:rPr>
+                <w:noProof/>
+                <w:sz w:val="20"/>
+                <w:szCs w:val="20"/>
+              </w:rPr>
+              <mc:AlternateContent>
+                <mc:Choice Requires="wps">
+                  <w:drawing>
+                    <wp:anchor distT="45720" distB="45720" distL="114300" distR="114300" simplePos="0" relativeHeight="251659264" behindDoc="0" locked="0" layoutInCell="1" allowOverlap="1" wp14:anchorId="6864B8E7" wp14:editId="70164EB0">
+                      <wp:simplePos x="0" y="0"/>
+                      <wp:positionH relativeFrom="column">
+                        <wp:posOffset>-3162300</wp:posOffset>
+                      </wp:positionH>
+                      <wp:positionV relativeFrom="paragraph">
+                        <wp:posOffset>986790</wp:posOffset>
+                      </wp:positionV>
+                      <wp:extent cx="5052060" cy="3947160"/>
+                      <wp:effectExtent l="0" t="0" r="15240" b="15240"/>
+                      <wp:wrapNone/>
+                      <wp:docPr id="217" name="Text Box 2"/>
+                      <wp:cNvGraphicFramePr>
+                        <a:graphicFrameLocks xmlns:a="http://schemas.openxmlformats.org/drawingml/2006/main"/>
+                      </wp:cNvGraphicFramePr>
+                      <a:graphic xmlns:a="http://schemas.openxmlformats.org/drawingml/2006/main">
+                        <a:graphicData uri="http://schemas.microsoft.com/office/word/2010/wordprocessingShape">
+                          <wps:wsp>
+                            <wps:cNvSpPr txBox="1">
+                              <a:spLocks noChangeArrowheads="1"/>
+                            </wps:cNvSpPr>
+                            <wps:spPr bwMode="auto">
+                              <a:xfrm>
+                                <a:off x="0" y="0"/>
+                                <a:ext cx="5052060" cy="3947160"/>
+                              </a:xfrm>
+                              <a:prstGeom prst="rect">
+                                <a:avLst/>
+                              </a:prstGeom>
+                              <a:solidFill>
+                                <a:srgbClr val="FFFFFF"/>
+                              </a:solidFill>
+                              <a:ln w="9525">
+                                <a:solidFill>
+                                  <a:srgbClr val="000000"/>
+                                </a:solidFill>
+                                <a:miter lim="800000"/>
+                                <a:headEnd/>
+                                <a:tailEnd/>
+                              </a:ln>
+                            </wps:spPr>
+                            <wps:txbx>
+                              <w:txbxContent>
+                                <w:p>
+                                  <w:pPr>
+                                    <w:spacing w:after="0" w:line="240" w:lineRule="auto"/>
+                                  </w:pPr>
+                                  <w:r>
+                                    <w:rPr>
+                                      <w:b/>
+                                      <w:bCs/>
+                                    </w:rPr>
+                                    <w:t>REVISIONS TO SCHEMA:</w:t>
+                                  </w:r>
+                                  <w:r>
+                                    <w:rPr>
+                                      <w:b/>
+                                      <w:bCs/>
+                                    </w:rPr>
+                                    <w:t xml:space="preserve"> </w:t>
+                                  </w:r>
+                                  <w:r>
+                                    <w:t>(all IDs beyond the primary key are foreign keys)</w:t>
+                                  </w:r>
+                                </w:p>
+                                <w:p>
+                                  <w:pPr>
+                                    <w:spacing w:after="0" w:line="240" w:lineRule="auto"/>
+                                    <w:rPr>
+                                      <w:b/>
+                                      <w:bCs/>
+                                    </w:rPr>
+                                  </w:pPr>
+                                </w:p>
+                                <w:p>
+                                  <w:pPr>
+                                    <w:spacing w:after="0" w:line="240" w:lineRule="auto"/>
+                                    <w:rPr>
+                                      <w:b/>
+                                      <w:bCs/>
+                                    </w:rPr>
+                                  </w:pPr>
+                                  <w:r>
+                                    <w:rPr>
+                                      <w:b/>
+                                      <w:bCs/>
+                                    </w:rPr>
+                                    <w:t>Book</w:t>
+                                  </w:r>
+                                </w:p>
+                                <w:p>
+                                  <w:pPr>
+                                    <w:spacing w:after="0" w:line="240" w:lineRule="auto"/>
+                                  </w:pPr>
+                                  <w:r>
+                                    <w:t>Dropped started, finished and read</w:t>
+                                  </w:r>
+                                </w:p>
+                                <w:p>
+                                  <w:pPr>
+                                    <w:spacing w:after="0" w:line="240" w:lineRule="auto"/>
+                                  </w:pPr>
+                                  <w:r>
+                                    <w:t>Added imprint_id and pub_date</w:t>
+                                  </w:r>
+                                </w:p>
+                                <w:p>
+                                  <w:pPr>
+                                    <w:spacing w:after="0" w:line="240" w:lineRule="auto"/>
+                                  </w:pPr>
+                                </w:p>
+                                <w:p>
+                                  <w:pPr>
+                                    <w:spacing w:after="0" w:line="240" w:lineRule="auto"/>
+                                    <w:rPr>
+                                      <w:b/>
+                                      <w:bCs/>
+                                    </w:rPr>
+                                  </w:pPr>
+                                  <w:r>
+                                    <w:rPr>
+                                      <w:b/>
+                                      <w:bCs/>
+                                    </w:rPr>
+                                    <w:t>Author</w:t>
+                                  </w:r>
+                                </w:p>
+                                <w:p>
+                                  <w:pPr>
+                                    <w:spacing w:after="0" w:line="240" w:lineRule="auto"/>
+                                  </w:pPr>
+                                  <w:r>
+                                    <w:t>Dropped book_id &amp; publisher_id</w:t>
+                                  </w:r>
+                                  <w:r>
+                                    <w:t xml:space="preserve"> (or will drop book_id when I figure out how convince it to drop a foreign key</w:t>
+                                  </w:r>
+                                </w:p>
+                                <w:p>
+                                  <w:pPr>
+                                    <w:spacing w:after="0" w:line="240" w:lineRule="auto"/>
+                                  </w:pPr>
+                                </w:p>
+                                <w:p>
+                                  <w:pPr>
+                                    <w:spacing w:after="0" w:line="240" w:lineRule="auto"/>
+                                    <w:rPr>
+                                      <w:b/>
+                                      <w:bCs/>
+                                    </w:rPr>
+                                  </w:pPr>
+                                  <w:r>
+                                    <w:rPr>
+                                      <w:b/>
+                                      <w:bCs/>
+                                    </w:rPr>
+                                    <w:t>Publisher</w:t>
+                                  </w:r>
+                                </w:p>
+                                <w:p>
+                                  <w:pPr>
+                                    <w:spacing w:after="0" w:line="240" w:lineRule="auto"/>
+                                  </w:pPr>
+                                  <w:r>
+                                    <w:t>Created publisher_id, publisher_name, city, country (left out book_id and author_id to be added with JOINs later)</w:t>
+                                  </w:r>
+                                </w:p>
+                                <w:p>
+                                  <w:pPr>
+                                    <w:spacing w:after="0" w:line="240" w:lineRule="auto"/>
+                                  </w:pPr>
+                                </w:p>
+                                <w:p>
+                                  <w:pPr>
+                                    <w:spacing w:after="0" w:line="240" w:lineRule="auto"/>
+                                    <w:rPr>
+                                      <w:b/>
+                                      <w:bCs/>
+                                    </w:rPr>
+                                  </w:pPr>
+                                  <w:r>
+                                    <w:rPr>
+                                      <w:b/>
+                                      <w:bCs/>
+                                    </w:rPr>
+                                    <w:t>Imprint</w:t>
+                                  </w:r>
+                                </w:p>
+                                <w:p>
+                                  <w:pPr>
+                                    <w:spacing w:after="0" w:line="240" w:lineRule="auto"/>
+                                  </w:pPr>
+                                  <w:r>
+                                    <w:t>Created imprint_id, imprint_name, publisher_id</w:t>
+                                  </w:r>
+                                </w:p>
+                                <w:p>
+                                  <w:pPr>
+                                    <w:spacing w:after="0" w:line="240" w:lineRule="auto"/>
+                                  </w:pPr>
+                                </w:p>
+                                <w:p>
+                                  <w:pPr>
+                                    <w:spacing w:after="0" w:line="240" w:lineRule="auto"/>
+                                    <w:rPr>
+                                      <w:b/>
+                                      <w:bCs/>
+                                    </w:rPr>
+                                  </w:pPr>
+                                  <w:r>
+                                    <w:rPr>
+                                      <w:b/>
+                                      <w:bCs/>
+                                    </w:rPr>
+                                    <w:t>Translator</w:t>
+                                  </w:r>
+                                </w:p>
+                                <w:p>
+                                  <w:pPr>
+                                    <w:spacing w:after="0" w:line="240" w:lineRule="auto"/>
+                                  </w:pPr>
+                                  <w:r>
+                                    <w:t>Will create soon</w:t>
+                                  </w:r>
+                                </w:p>
+                                <w:p>
+                                  <w:pPr>
+                                    <w:spacing w:after="0" w:line="240" w:lineRule="auto"/>
+                                  </w:pPr>
+                                </w:p>
+                                <w:p>
+                                  <w:pPr>
+                                    <w:spacing w:after="0" w:line="240" w:lineRule="auto"/>
+                                  </w:pPr>
+                                  <w:r>
+                                    <w:rPr>
+                                      <w:b/>
+                                      <w:bCs/>
+                                    </w:rPr>
+                                    <w:t>Readbook</w:t>
+                                  </w:r>
+                                  <w:r>
+                                    <w:t xml:space="preserve"> (may rename but Read is a reserved word)</w:t>
+                                  </w:r>
+                                </w:p>
+                                <w:p>
+                                  <w:pPr>
+                                    <w:spacing w:after="0" w:line="240" w:lineRule="auto"/>
+                                  </w:pPr>
+                                  <w:r>
+                                    <w:t xml:space="preserve">Created </w:t>
+                                  </w:r>
+                                  <w:r>
+                                    <w:t>read_id, if_read, started, finished, rating, review, book_id</w:t>
+                                  </w:r>
+                                </w:p>
+                              </w:txbxContent>
+                            </wps:txbx>
+                            <wps:bodyPr rot="0" vert="horz" wrap="square" lIns="91440" tIns="45720" rIns="91440" bIns="45720" anchor="t" anchorCtr="0">
+                              <a:noAutofit/>
+                            </wps:bodyPr>
+                          </wps:wsp>
+                        </a:graphicData>
+                      </a:graphic>
+                      <wp14:sizeRelH relativeFrom="margin">
+                        <wp14:pctWidth>0</wp14:pctWidth>
+                      </wp14:sizeRelH>
+                      <wp14:sizeRelV relativeFrom="margin">
+                        <wp14:pctHeight>0</wp14:pctHeight>
+                      </wp14:sizeRelV>
+                    </wp:anchor>
+                  </w:drawing>
+                </mc:Choice>
+                <mc:Fallback>
+                  <w:pict>
+                    <v:shapetype w14:anchorId="6864B8E7" id="_x0000_t202" coordsize="21600,21600" o:spt="202" path="m,l,21600r21600,l21600,xe">
+                      <v:stroke joinstyle="miter"/>
+                      <v:path gradientshapeok="t" o:connecttype="rect"/>
+                    </v:shapetype>
+                    <v:shape id="Text Box 2" o:spid="_x0000_s1026" type="#_x0000_t202" style="position:absolute;margin-left:-249pt;margin-top:77.7pt;width:397.8pt;height:310.8pt;z-index:251659264;visibility:visible;mso-wrap-style:square;mso-width-percent:0;mso-height-percent:0;mso-wrap-distance-left:9pt;mso-wrap-distance-top:3.6pt;mso-wrap-distance-right:9pt;mso-wrap-distance-bottom:3.6pt;mso-position-horizontal:absolute;mso-position-horizontal-relative:text;mso-position-vertical:absolute;mso-position-vertical-relative:text;mso-width-percent:0;mso-height-percent:0;mso-width-relative:margin;mso-height-relative:margin;v-text-anchor:top" o:gfxdata="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">
+                      <v:textbox>
+                        <w:txbxContent>
+                          <w:p>
+                            <w:pPr>
+                              <w:spacing w:after="0" w:line="240" w:lineRule="auto"/>
+                            </w:pPr>
+                            <w:r>
+                              <w:rPr>
+                                <w:b/>
+                                <w:bCs/>
+                              </w:rPr>
+                              <w:t>REVISIONS TO SCHEMA:</w:t>
+                            </w:r>
+                            <w:r>
+                              <w:rPr>
+                                <w:b/>
+                                <w:bCs/>
+                              </w:rPr>
+                              <w:t xml:space="preserve"> </w:t>
+                            </w:r>
+                            <w:r>
+                              <w:t>(all IDs beyond the primary key are foreign keys)</w:t>
+                            </w:r>
+                          </w:p>
+                          <w:p>
+                            <w:pPr>
+                              <w:spacing w:after="0" w:line="240" w:lineRule="auto"/>
+                              <w:rPr>
+                                <w:b/>
+                                <w:bCs/>
+                              </w:rPr>
+                            </w:pPr>
+                          </w:p>
+                          <w:p>
+                            <w:pPr>
+                              <w:spacing w:after="0" w:line="240" w:lineRule="auto"/>
+                              <w:rPr>
+                                <w:b/>
+                                <w:bCs/>
+                              </w:rPr>
+                            </w:pPr>
+                            <w:r>
+                              <w:rPr>
+                                <w:b/>
+                                <w:bCs/>
+                              </w:rPr>
+                              <w:t>Book</w:t>
+                            </w:r>
+                          </w:p>
+                          <w:p>
+                            <w:pPr>
+                              <w:spacing w:after="0" w:line="240" w:lineRule="auto"/>
+                            </w:pPr>
+                            <w:r>
+                              <w:t>Dropped started, finished and read</w:t>
+                            </w:r>
+                          </w:p>
+                          <w:p>
+                            <w:pPr>
+                              <w:spacing w:after="0" w:line="240" w:lineRule="auto"/>
+                            </w:pPr>
+                            <w:r>
+                              <w:t>Added imprint_id and pub_date</w:t>
+                            </w:r>
+                          </w:p>
+                          <w:p>
+                            <w:pPr>
+                              <w:spacing w:after="0" w:line="240" w:lineRule="auto"/>
+                            </w:pPr>
+                          </w:p>
+                          <w:p>
+                            <w:pPr>
+                              <w:spacing w:after="0" w:line="240" w:lineRule="auto"/>
+                              <w:rPr>
+                                <w:b/>
+                                <w:bCs/>
+                              </w:rPr>
+                            </w:pPr>
+                            <w:r>
+                              <w:rPr>
+                                <w:b/>
+                                <w:bCs/>
+                              </w:rPr>
+                              <w:t>Author</w:t>
+                            </w:r>
+                          </w:p>
+                          <w:p>
+                            <w:pPr>
+                              <w:spacing w:after="0" w:line="240" w:lineRule="auto"/>
+                            </w:pPr>
+                            <w:r>
+                              <w:t>Dropped book_id &amp; publisher_id</w:t>
+                            </w:r>
+                            <w:r>
+                              <w:t xml:space="preserve"> (or will drop book_id when I figure out how convince it to drop a foreign key</w:t>
+                            </w:r>
+                          </w:p>
+                          <w:p>
+                            <w:pPr>
+                              <w:spacing w:after="0" w:line="240" w:lineRule="auto"/>
+                            </w:pPr>
+                          </w:p>
+                          <w:p>
+                            <w:pPr>
+                              <w:spacing w:after="0" w:line="240" w:lineRule="auto"/>
+                              <w:rPr>
+                                <w:b/>
+                                <w:bCs/>
+                              </w:rPr>
+                            </w:pPr>
+                            <w:r>
+                              <w:rPr>
+                                <w:b/>
+                                <w:bCs/>
+                              </w:rPr>
+                              <w:t>Publisher</w:t>
+                            </w:r>
+                          </w:p>
+                          <w:p>
+                            <w:pPr>
+                              <w:spacing w:after="0" w:line="240" w:lineRule="auto"/>
+                            </w:pPr>
+                            <w:r>
+                              <w:t>Created publisher_id, publisher_name, city, country (left out book_id and author_id to be added with JOINs later)</w:t>
+                            </w:r>
+                          </w:p>
+                          <w:p>
+                            <w:pPr>
+                              <w:spacing w:after="0" w:line="240" w:lineRule="auto"/>
+                            </w:pPr>
+                          </w:p>
+                          <w:p>
+                            <w:pPr>
+                              <w:spacing w:after="0" w:line="240" w:lineRule="auto"/>
+                              <w:rPr>
+                                <w:b/>
+                                <w:bCs/>
+                              </w:rPr>
+                            </w:pPr>
+                            <w:r>
+                              <w:rPr>
+                                <w:b/>
+                                <w:bCs/>
+                              </w:rPr>
+                              <w:t>Imprint</w:t>
+                            </w:r>
+                          </w:p>
+                          <w:p>
+                            <w:pPr>
+                              <w:spacing w:after="0" w:line="240" w:lineRule="auto"/>
+                            </w:pPr>
+                            <w:r>
+                              <w:t>Created imprint_id, imprint_name, publisher_id</w:t>
+                            </w:r>
+                          </w:p>
+                          <w:p>
+                            <w:pPr>
+                              <w:spacing w:after="0" w:line="240" w:lineRule="auto"/>
+                            </w:pPr>
+                          </w:p>
+                          <w:p>
+                            <w:pPr>
+                              <w:spacing w:after="0" w:line="240" w:lineRule="auto"/>
+                              <w:rPr>
+                                <w:b/>
+                                <w:bCs/>
+                              </w:rPr>
+                            </w:pPr>
+                            <w:r>
+                              <w:rPr>
+                                <w:b/>
+                                <w:bCs/>
+                              </w:rPr>
+                              <w:t>Translator</w:t>
+                            </w:r>
+                          </w:p>
+                          <w:p>
+                            <w:pPr>
+                              <w:spacing w:after="0" w:line="240" w:lineRule="auto"/>
+                            </w:pPr>
+                            <w:r>
+                              <w:t>Will create soon</w:t>
+                            </w:r>
+                          </w:p>
+                          <w:p>
+                            <w:pPr>
+                              <w:spacing w:after="0" w:line="240" w:lineRule="auto"/>
+                            </w:pPr>
+                          </w:p>
+                          <w:p>
+                            <w:pPr>
+                              <w:spacing w:after="0" w:line="240" w:lineRule="auto"/>
+                            </w:pPr>
+                            <w:r>
+                              <w:rPr>
+                                <w:b/>
+                                <w:bCs/>
+                              </w:rPr>
+                              <w:t>Readbook</w:t>
+                            </w:r>
+                            <w:r>
+                              <w:t xml:space="preserve"> (may rename but Read is a reserved word)</w:t>
+                            </w:r>
+                          </w:p>
+                          <w:p>
+                            <w:pPr>
+                              <w:spacing w:after="0" w:line="240" w:lineRule="auto"/>
+                            </w:pPr>
+                            <w:r>
+                              <w:t xml:space="preserve">Created </w:t>
+                            </w:r>
+                            <w:r>
+                              <w:t>read_id, if_read, started, finished, rating, review, book_id</w:t>
+                            </w:r>
+                          </w:p>
+                        </w:txbxContent>
+                      </v:textbox>
+                    </v:shape>
+                  </w:pict>
+                </mc:Fallback>
+              </mc:AlternateContent>
+            </w:r>
+            <w:r>
+              <w:rPr>
                 <w:rFonts w:ascii="Arial" w:eastAsia="Times New Roman" w:hAnsi="Arial" w:cs="Arial"/>
                 <w:b/>
                 <w:bCs/>
@@ -2088,16 +2599,6 @@
                 <w:lang w:eastAsia="en-CA"/>
               </w:rPr>
             </w:pPr>
-            <w:r>
-              <w:rPr>
-                <w:rFonts w:ascii="Arial" w:eastAsia="Times New Roman" w:hAnsi="Arial" w:cs="Arial"/>
-                <w:color w:val="000000"/>
-                <w:sz w:val="16"/>
-                <w:szCs w:val="16"/>
-                <w:lang w:eastAsia="en-CA"/>
-              </w:rPr>
-              <w:t>English</w:t>
-            </w:r>
           </w:p>
         </w:tc>
         <w:tc>
@@ -2347,29 +2848,7 @@
                 <w:szCs w:val="16"/>
                 <w:lang w:eastAsia="en-CA"/>
               </w:rPr>
-              <w:t xml:space="preserve">Thus Spoke the Plant: A Remarkable Journey of </w:t>
-            </w:r>
-            <w:proofErr w:type="spellStart"/>
-            <w:r>
-              <w:rPr>
-                <w:rFonts w:ascii="Arial" w:eastAsia="Times New Roman" w:hAnsi="Arial" w:cs="Arial"/>
-                <w:color w:val="000000"/>
-                <w:sz w:val="16"/>
-                <w:szCs w:val="16"/>
-                <w:lang w:eastAsia="en-CA"/>
-              </w:rPr>
-              <w:t>Groundbreaking</w:t>
-            </w:r>
-            <w:proofErr w:type="spellEnd"/>
-            <w:r>
-              <w:rPr>
-                <w:rFonts w:ascii="Arial" w:eastAsia="Times New Roman" w:hAnsi="Arial" w:cs="Arial"/>
-                <w:color w:val="000000"/>
-                <w:sz w:val="16"/>
-                <w:szCs w:val="16"/>
-                <w:lang w:eastAsia="en-CA"/>
-              </w:rPr>
-              <w:t xml:space="preserve"> Scientific Discoveries and Personal Encounters with Plants</w:t>
+              <w:t>Thus Spoke the Plant: A Remarkable Journey of Groundbreaking Scientific Discoveries and Personal Encounters with Plants</w:t>
             </w:r>
           </w:p>
         </w:tc>
@@ -4493,27 +4972,15 @@
                 <w:lang w:eastAsia="en-CA"/>
               </w:rPr>
             </w:pPr>
-            <w:proofErr w:type="spellStart"/>
-            <w:r>
-              <w:rPr>
-                <w:rFonts w:ascii="Arial" w:eastAsia="Times New Roman" w:hAnsi="Arial" w:cs="Arial"/>
-                <w:color w:val="000000"/>
-                <w:sz w:val="16"/>
-                <w:szCs w:val="16"/>
-                <w:lang w:eastAsia="en-CA"/>
-              </w:rPr>
-              <w:t>Winterlust</w:t>
-            </w:r>
-            <w:proofErr w:type="spellEnd"/>
-            <w:r>
-              <w:rPr>
-                <w:rFonts w:ascii="Arial" w:eastAsia="Times New Roman" w:hAnsi="Arial" w:cs="Arial"/>
-                <w:color w:val="000000"/>
-                <w:sz w:val="16"/>
-                <w:szCs w:val="16"/>
-                <w:lang w:eastAsia="en-CA"/>
-              </w:rPr>
-              <w:t>: Finding Beauty in the Fiercest Season</w:t>
+            <w:r>
+              <w:rPr>
+                <w:rFonts w:ascii="Arial" w:eastAsia="Times New Roman" w:hAnsi="Arial" w:cs="Arial"/>
+                <w:color w:val="000000"/>
+                <w:sz w:val="16"/>
+                <w:szCs w:val="16"/>
+                <w:lang w:eastAsia="en-CA"/>
+              </w:rPr>
+              <w:t>Winterlust: Finding Beauty in the Fiercest Season</w:t>
             </w:r>
           </w:p>
         </w:tc>
@@ -8642,20 +9109,8 @@
                 <w:szCs w:val="16"/>
                 <w:lang w:eastAsia="en-CA"/>
               </w:rPr>
-              <w:t>earth-plants-</w:t>
-            </w:r>
-            <w:proofErr w:type="spellStart"/>
-            <w:r>
-              <w:rPr>
-                <w:rFonts w:ascii="Arial" w:eastAsia="Times New Roman" w:hAnsi="Arial" w:cs="Arial"/>
-                <w:color w:val="000000"/>
-                <w:sz w:val="16"/>
-                <w:szCs w:val="16"/>
-                <w:lang w:eastAsia="en-CA"/>
-              </w:rPr>
-              <w:t>etc</w:t>
-            </w:r>
-            <w:proofErr w:type="spellEnd"/>
+              <w:t>earth-plants-etc</w:t>
+            </w:r>
           </w:p>
         </w:tc>
         <w:tc>
@@ -10302,27 +10757,15 @@
                 <w:lang w:eastAsia="en-CA"/>
               </w:rPr>
             </w:pPr>
-            <w:proofErr w:type="spellStart"/>
-            <w:r>
-              <w:rPr>
-                <w:rFonts w:ascii="Arial" w:eastAsia="Times New Roman" w:hAnsi="Arial" w:cs="Arial"/>
-                <w:color w:val="000000"/>
-                <w:sz w:val="16"/>
-                <w:szCs w:val="16"/>
-                <w:lang w:eastAsia="en-CA"/>
-              </w:rPr>
-              <w:t>Gilio</w:t>
-            </w:r>
-            <w:proofErr w:type="spellEnd"/>
-            <w:r>
-              <w:rPr>
-                <w:rFonts w:ascii="Arial" w:eastAsia="Times New Roman" w:hAnsi="Arial" w:cs="Arial"/>
-                <w:color w:val="000000"/>
-                <w:sz w:val="16"/>
-                <w:szCs w:val="16"/>
-                <w:lang w:eastAsia="en-CA"/>
-              </w:rPr>
-              <w:t>-Whitaker</w:t>
+            <w:r>
+              <w:rPr>
+                <w:rFonts w:ascii="Arial" w:eastAsia="Times New Roman" w:hAnsi="Arial" w:cs="Arial"/>
+                <w:color w:val="000000"/>
+                <w:sz w:val="16"/>
+                <w:szCs w:val="16"/>
+                <w:lang w:eastAsia="en-CA"/>
+              </w:rPr>
+              <w:t>Gilio-Whitaker</w:t>
             </w:r>
           </w:p>
         </w:tc>
@@ -11152,7 +11595,6 @@
                 <w:lang w:eastAsia="en-CA"/>
               </w:rPr>
             </w:pPr>
-            <w:proofErr w:type="spellStart"/>
             <w:r>
               <w:rPr>
                 <w:rFonts w:ascii="Arial" w:eastAsia="Times New Roman" w:hAnsi="Arial" w:cs="Arial"/>
@@ -11163,7 +11605,6 @@
               </w:rPr>
               <w:t>Katherena</w:t>
             </w:r>
-            <w:proofErr w:type="spellEnd"/>
           </w:p>
         </w:tc>
         <w:tc>
@@ -12028,7 +12469,6 @@
                 <w:lang w:eastAsia="en-CA"/>
               </w:rPr>
             </w:pPr>
-            <w:proofErr w:type="spellStart"/>
             <w:r>
               <w:rPr>
                 <w:rFonts w:ascii="Arial" w:eastAsia="Times New Roman" w:hAnsi="Arial" w:cs="Arial"/>
@@ -12039,7 +12479,6 @@
               </w:rPr>
               <w:t>Yrsa</w:t>
             </w:r>
-            <w:proofErr w:type="spellEnd"/>
           </w:p>
         </w:tc>
         <w:tc>
@@ -12066,7 +12505,6 @@
                 <w:lang w:eastAsia="en-CA"/>
               </w:rPr>
             </w:pPr>
-            <w:proofErr w:type="spellStart"/>
             <w:r>
               <w:rPr>
                 <w:rFonts w:ascii="Arial" w:eastAsia="Times New Roman" w:hAnsi="Arial" w:cs="Arial"/>
@@ -12077,7 +12515,6 @@
               </w:rPr>
               <w:t>Sigurðardóttir</w:t>
             </w:r>
-            <w:proofErr w:type="spellEnd"/>
           </w:p>
         </w:tc>
         <w:tc>
@@ -14225,20 +14662,8 @@
                 <w:szCs w:val="16"/>
                 <w:lang w:eastAsia="en-CA"/>
               </w:rPr>
-              <w:t xml:space="preserve">Thich </w:t>
-            </w:r>
-            <w:proofErr w:type="spellStart"/>
-            <w:r>
-              <w:rPr>
-                <w:rFonts w:ascii="Arial" w:eastAsia="Times New Roman" w:hAnsi="Arial" w:cs="Arial"/>
-                <w:color w:val="000000"/>
-                <w:sz w:val="16"/>
-                <w:szCs w:val="16"/>
-                <w:lang w:eastAsia="en-CA"/>
-              </w:rPr>
-              <w:t>Nhat</w:t>
-            </w:r>
-            <w:proofErr w:type="spellEnd"/>
+              <w:t>Thich Nhat</w:t>
+            </w:r>
           </w:p>
         </w:tc>
         <w:tc>
@@ -15548,20 +15973,8 @@
                 <w:szCs w:val="16"/>
                 <w:lang w:eastAsia="en-CA"/>
               </w:rPr>
-              <w:t xml:space="preserve">Mary </w:t>
-            </w:r>
-            <w:proofErr w:type="spellStart"/>
-            <w:r>
-              <w:rPr>
-                <w:rFonts w:ascii="Arial" w:eastAsia="Times New Roman" w:hAnsi="Arial" w:cs="Arial"/>
-                <w:color w:val="000000"/>
-                <w:sz w:val="16"/>
-                <w:szCs w:val="16"/>
-                <w:lang w:eastAsia="en-CA"/>
-              </w:rPr>
-              <w:t>Siisip</w:t>
-            </w:r>
-            <w:proofErr w:type="spellEnd"/>
+              <w:t>Mary Siisip</w:t>
+            </w:r>
           </w:p>
         </w:tc>
         <w:tc>
@@ -15588,7 +16001,6 @@
                 <w:lang w:eastAsia="en-CA"/>
               </w:rPr>
             </w:pPr>
-            <w:proofErr w:type="spellStart"/>
             <w:r>
               <w:rPr>
                 <w:rFonts w:ascii="Arial" w:eastAsia="Times New Roman" w:hAnsi="Arial" w:cs="Arial"/>
@@ -15599,7 +16011,6 @@
               </w:rPr>
               <w:t>Geniusz</w:t>
             </w:r>
-            <w:proofErr w:type="spellEnd"/>
           </w:p>
         </w:tc>
         <w:tc>
@@ -17660,22 +18071,8 @@
                 <w:szCs w:val="16"/>
                 <w:lang w:eastAsia="en-CA"/>
               </w:rPr>
-              <w:t xml:space="preserve">Author Details </w:t>
-            </w:r>
-            <w:proofErr w:type="spellStart"/>
-            <w:r>
-              <w:rPr>
-                <w:rFonts w:ascii="Arial" w:eastAsia="Times New Roman" w:hAnsi="Arial" w:cs="Arial"/>
-                <w:b/>
-                <w:bCs/>
-                <w:color w:val="000000"/>
-                <w:sz w:val="16"/>
-                <w:szCs w:val="16"/>
-                <w:lang w:eastAsia="en-CA"/>
-              </w:rPr>
-              <w:t>Details</w:t>
-            </w:r>
-            <w:proofErr w:type="spellEnd"/>
+              <w:t>Author Details Details</w:t>
+            </w:r>
           </w:p>
         </w:tc>
         <w:tc>
@@ -18831,23 +19228,21 @@
           <w:sz w:val="20"/>
           <w:szCs w:val="20"/>
         </w:rPr>
-        <w:t>In 533test.sql, under CREATE TABLE `wrote</w:t>
+        <w:t>In 533test.sql, under CREATE TABLE `wrote`(, I added this content</w:t>
       </w:r>
-      <w:proofErr w:type="gramStart"/>
       <w:r>
         <w:rPr>
           <w:sz w:val="20"/>
           <w:szCs w:val="20"/>
         </w:rPr>
-        <w:t>`(</w:t>
+        <w:t xml:space="preserve"> which I’ll decipher soon</w:t>
       </w:r>
-      <w:proofErr w:type="gramEnd"/>
       <w:r>
         <w:rPr>
           <w:sz w:val="20"/>
           <w:szCs w:val="20"/>
         </w:rPr>
-        <w:t>, I added this content:</w:t>
+        <w:t>:</w:t>
       </w:r>
     </w:p>
     <w:p>
@@ -18928,23 +19323,7 @@
           <w:sz w:val="20"/>
           <w:szCs w:val="20"/>
         </w:rPr>
-        <w:t>In 533test.sql, under CREATE TABLE `translated</w:t>
-      </w:r>
-      <w:proofErr w:type="gramStart"/>
-      <w:r>
-        <w:rPr>
-          <w:sz w:val="20"/>
-          <w:szCs w:val="20"/>
-        </w:rPr>
-        <w:t>`(</w:t>
-      </w:r>
-      <w:proofErr w:type="gramEnd"/>
-      <w:r>
-        <w:rPr>
-          <w:sz w:val="20"/>
-          <w:szCs w:val="20"/>
-        </w:rPr>
-        <w:t>, I added this content:</w:t>
+        <w:t>In 533test.sql, under CREATE TABLE `translated`(, I added this content:</w:t>
       </w:r>
     </w:p>
     <w:p>
@@ -19070,44 +19449,19 @@
           <w:szCs w:val="20"/>
         </w:rPr>
       </w:pPr>
-      <w:proofErr w:type="spellStart"/>
       <w:r>
         <w:rPr>
           <w:sz w:val="20"/>
           <w:szCs w:val="20"/>
         </w:rPr>
-        <w:t>mysql</w:t>
-      </w:r>
-      <w:proofErr w:type="spellEnd"/>
-      <w:r>
-        <w:rPr>
-          <w:sz w:val="20"/>
-          <w:szCs w:val="20"/>
-        </w:rPr>
-        <w:t xml:space="preserve">&gt; </w:t>
+        <w:t xml:space="preserve">mysql&gt; </w:t>
       </w:r>
       <w:r>
         <w:rPr>
           <w:sz w:val="20"/>
           <w:szCs w:val="20"/>
         </w:rPr>
-        <w:t xml:space="preserve">SELECT </w:t>
-      </w:r>
-      <w:proofErr w:type="gramStart"/>
-      <w:r>
-        <w:rPr>
-          <w:sz w:val="20"/>
-          <w:szCs w:val="20"/>
-        </w:rPr>
-        <w:t>author.first</w:t>
-      </w:r>
-      <w:proofErr w:type="gramEnd"/>
-      <w:r>
-        <w:rPr>
-          <w:sz w:val="20"/>
-          <w:szCs w:val="20"/>
-        </w:rPr>
-        <w:t>, author.last, work.title_in_English FROM work LEFT OUTER JOIN author ON work.author = author.id AND author.country_of_origin =5;</w:t>
+        <w:t>SELECT author.first, author.last, work.title_in_English FROM work LEFT OUTER JOIN author ON work.author = author.id AND author.country_of_origin =5;</w:t>
       </w:r>
     </w:p>
     <w:p>
@@ -19173,44 +19527,19 @@
           <w:szCs w:val="20"/>
         </w:rPr>
       </w:pPr>
-      <w:proofErr w:type="spellStart"/>
       <w:r>
         <w:rPr>
           <w:sz w:val="20"/>
           <w:szCs w:val="20"/>
         </w:rPr>
-        <w:t>mysql</w:t>
-      </w:r>
-      <w:proofErr w:type="spellEnd"/>
-      <w:r>
-        <w:rPr>
-          <w:sz w:val="20"/>
-          <w:szCs w:val="20"/>
-        </w:rPr>
-        <w:t xml:space="preserve">&gt; </w:t>
+        <w:t xml:space="preserve">mysql&gt; </w:t>
       </w:r>
       <w:r>
         <w:rPr>
           <w:sz w:val="20"/>
           <w:szCs w:val="20"/>
         </w:rPr>
-        <w:t xml:space="preserve">SELECT </w:t>
-      </w:r>
-      <w:proofErr w:type="gramStart"/>
-      <w:r>
-        <w:rPr>
-          <w:sz w:val="20"/>
-          <w:szCs w:val="20"/>
-        </w:rPr>
-        <w:t>author.first</w:t>
-      </w:r>
-      <w:proofErr w:type="gramEnd"/>
-      <w:r>
-        <w:rPr>
-          <w:sz w:val="20"/>
-          <w:szCs w:val="20"/>
-        </w:rPr>
-        <w:t>, author.last, work.title_in_English FROM author LEFT OUTER JOIN work ON author.id = work.author AND author.country_of_origin = 5;</w:t>
+        <w:t>SELECT author.first, author.last, work.title_in_English FROM author LEFT OUTER JOIN work ON author.id = work.author AND author.country_of_origin = 5;</w:t>
       </w:r>
     </w:p>
     <w:p>
@@ -19276,44 +19605,19 @@
           <w:szCs w:val="20"/>
         </w:rPr>
       </w:pPr>
-      <w:proofErr w:type="spellStart"/>
       <w:r>
         <w:rPr>
           <w:sz w:val="20"/>
           <w:szCs w:val="20"/>
         </w:rPr>
-        <w:t>mysql</w:t>
-      </w:r>
-      <w:proofErr w:type="spellEnd"/>
-      <w:r>
-        <w:rPr>
-          <w:sz w:val="20"/>
-          <w:szCs w:val="20"/>
-        </w:rPr>
-        <w:t xml:space="preserve">&gt; </w:t>
+        <w:t xml:space="preserve">mysql&gt; </w:t>
       </w:r>
       <w:r>
         <w:rPr>
           <w:sz w:val="20"/>
           <w:szCs w:val="20"/>
         </w:rPr>
-        <w:t xml:space="preserve">SELECT </w:t>
-      </w:r>
-      <w:proofErr w:type="gramStart"/>
-      <w:r>
-        <w:rPr>
-          <w:sz w:val="20"/>
-          <w:szCs w:val="20"/>
-        </w:rPr>
-        <w:t>author.first</w:t>
-      </w:r>
-      <w:proofErr w:type="gramEnd"/>
-      <w:r>
-        <w:rPr>
-          <w:sz w:val="20"/>
-          <w:szCs w:val="20"/>
-        </w:rPr>
-        <w:t>, author.last, work.title_in_English FROM work LEFT OUTER JOIN author ON author.country_of_origin = 5 AND work.primary_setting = 5;</w:t>
+        <w:t>SELECT author.first, author.last, work.title_in_English FROM work LEFT OUTER JOIN author ON author.country_of_origin = 5 AND work.primary_setting = 5;</w:t>
       </w:r>
     </w:p>
     <w:p>
@@ -19379,45 +19683,20 @@
           <w:szCs w:val="20"/>
         </w:rPr>
       </w:pPr>
-      <w:proofErr w:type="spellStart"/>
       <w:r>
         <w:rPr>
           <w:sz w:val="20"/>
           <w:szCs w:val="20"/>
         </w:rPr>
         <w:lastRenderedPageBreak/>
-        <w:t>mysql</w:t>
-      </w:r>
-      <w:proofErr w:type="spellEnd"/>
-      <w:r>
-        <w:rPr>
-          <w:sz w:val="20"/>
-          <w:szCs w:val="20"/>
-        </w:rPr>
-        <w:t xml:space="preserve">&gt; </w:t>
+        <w:t xml:space="preserve">mysql&gt; </w:t>
       </w:r>
       <w:r>
         <w:rPr>
           <w:sz w:val="20"/>
           <w:szCs w:val="20"/>
         </w:rPr>
-        <w:t xml:space="preserve">SELECT </w:t>
-      </w:r>
-      <w:proofErr w:type="gramStart"/>
-      <w:r>
-        <w:rPr>
-          <w:sz w:val="20"/>
-          <w:szCs w:val="20"/>
-        </w:rPr>
-        <w:t>author.first</w:t>
-      </w:r>
-      <w:proofErr w:type="gramEnd"/>
-      <w:r>
-        <w:rPr>
-          <w:sz w:val="20"/>
-          <w:szCs w:val="20"/>
-        </w:rPr>
-        <w:t>, author.last, work.title_in_English FROM work LEFT OUTER JOIN author ON work.author=author.id AND author.country_of_origin =5 OR author.country_of_origin=1;</w:t>
+        <w:t>SELECT author.first, author.last, work.title_in_English FROM work LEFT OUTER JOIN author ON work.author=author.id AND author.country_of_origin =5 OR author.country_of_origin=1;</w:t>
       </w:r>
     </w:p>
     <w:p>
@@ -19659,6 +19938,7 @@
     <w:lsdException w:name="HTML Sample" w:semiHidden="1" w:unhideWhenUsed="1"/>
     <w:lsdException w:name="HTML Typewriter" w:semiHidden="1" w:unhideWhenUsed="1"/>
     <w:lsdException w:name="HTML Variable" w:semiHidden="1" w:unhideWhenUsed="1"/>
+    <w:lsdException w:name="Normal Table" w:semiHidden="1" w:unhideWhenUsed="1"/>
     <w:lsdException w:name="annotation subject" w:semiHidden="1" w:unhideWhenUsed="1"/>
     <w:lsdException w:name="No List" w:semiHidden="1" w:unhideWhenUsed="1"/>
     <w:lsdException w:name="Outline List 1" w:semiHidden="1" w:unhideWhenUsed="1"/>
@@ -19705,8 +19985,10 @@
     <w:lsdException w:name="Table Subtle 2" w:semiHidden="1" w:unhideWhenUsed="1"/>
     <w:lsdException w:name="Table Web 1" w:semiHidden="1" w:unhideWhenUsed="1"/>
     <w:lsdException w:name="Table Web 2" w:semiHidden="1" w:unhideWhenUsed="1"/>
+    <w:lsdException w:name="Table Web 3" w:semiHidden="1" w:unhideWhenUsed="1"/>
     <w:lsdException w:name="Balloon Text" w:semiHidden="1" w:unhideWhenUsed="1"/>
     <w:lsdException w:name="Table Grid" w:uiPriority="39"/>
+    <w:lsdException w:name="Table Theme" w:semiHidden="1" w:unhideWhenUsed="1"/>
     <w:lsdException w:name="Placeholder Text" w:semiHidden="1"/>
     <w:lsdException w:name="No Spacing" w:uiPriority="1" w:qFormat="1"/>
     <w:lsdException w:name="Light Shading" w:uiPriority="60"/>

</xml_diff>